<commit_message>
Implement lexical drag selection (Shift+Drag) Fixes bugs: * siteRightOfPart could crash or return None on icons with no cursor sites other than seqIn and seqOut to traverse. * The siteRightOfPart method was being called on statement-comments, which have no site to their right. * Shift+Click to an icon reversing a selection's direction from its anchor, was leaving the clicked icon unselected. * Shift+Click starting from a statement-comment was was unable to select anything but the comment itself.
</commit_message>
<xml_diff>
--- a/key_map.docx
+++ b/key_map.docx
@@ -1512,7 +1512,7 @@
               <w:t xml:space="preserve"> </w:t>
             </w:r>
             <w:r>
-              <w:t xml:space="preserve">Begins lexical drag selection </w:t>
+              <w:t>Begins lexical drag selection.  Note that counter to text editor conventions, this always begins a new selection, erasing any previous selection</w:t>
             </w:r>
           </w:p>
           <w:p>
@@ -1590,56 +1590,56 @@
             </w:r>
             <w:r>
               <w:t>begins lexical selection in toggle mode</w:t>
-            </w:r>
-          </w:p>
-          <w:p>
-            <w:r>
-              <w:rPr>
-                <w:b/>
-              </w:rPr>
-              <w:t>On window background</w:t>
-            </w:r>
-            <w:r>
-              <w:t>: B</w:t>
-            </w:r>
-            <w:r>
-              <w:t>egins rectangular selection in toggle mode.</w:t>
-            </w:r>
-          </w:p>
-          <w:p>
-            <w:r>
-              <w:rPr>
-                <w:b/>
-              </w:rPr>
-              <w:t>On</w:t>
-            </w:r>
-            <w:r>
-              <w:rPr>
-                <w:b/>
-              </w:rPr>
-              <w:t xml:space="preserve"> text</w:t>
-            </w:r>
-            <w:r>
-              <w:rPr>
-                <w:b/>
-              </w:rPr>
-              <w:t>:</w:t>
-            </w:r>
-            <w:r>
-              <w:t xml:space="preserve"> </w:t>
-            </w:r>
-            <w:r>
-              <w:t>A</w:t>
-            </w:r>
-            <w:r>
-              <w:t>vailable</w:t>
-            </w:r>
-            <w:r>
-              <w:t xml:space="preserve"> (maybe lexical word selection)</w:t>
             </w:r>
             <w:bookmarkStart w:id="0" w:name="_GoBack"/>
             <w:bookmarkEnd w:id="0"/>
           </w:p>
+          <w:p>
+            <w:r>
+              <w:rPr>
+                <w:b/>
+              </w:rPr>
+              <w:t>On window background</w:t>
+            </w:r>
+            <w:r>
+              <w:t>: B</w:t>
+            </w:r>
+            <w:r>
+              <w:t>egins rectangular selection in toggle mode.</w:t>
+            </w:r>
+          </w:p>
+          <w:p>
+            <w:r>
+              <w:rPr>
+                <w:b/>
+              </w:rPr>
+              <w:t>On</w:t>
+            </w:r>
+            <w:r>
+              <w:rPr>
+                <w:b/>
+              </w:rPr>
+              <w:t xml:space="preserve"> text</w:t>
+            </w:r>
+            <w:r>
+              <w:rPr>
+                <w:b/>
+              </w:rPr>
+              <w:t>:</w:t>
+            </w:r>
+            <w:r>
+              <w:t xml:space="preserve"> </w:t>
+            </w:r>
+            <w:r>
+              <w:t>A</w:t>
+            </w:r>
+            <w:r>
+              <w:t>vailable</w:t>
+            </w:r>
+            <w:r>
+              <w:t xml:space="preserve"> (maybe lexical word selection)</w:t>
+            </w:r>
+          </w:p>
         </w:tc>
       </w:tr>
       <w:tr>
@@ -1650,6 +1650,78 @@
           <w:p>
             <w:proofErr w:type="spellStart"/>
             <w:r>
+              <w:t>Ctrl+Shift+Left</w:t>
+            </w:r>
+            <w:proofErr w:type="spellEnd"/>
+            <w:r>
+              <w:t xml:space="preserve"> Drag</w:t>
+            </w:r>
+          </w:p>
+        </w:tc>
+        <w:tc>
+          <w:tcPr>
+            <w:tcW w:w="1710" w:type="dxa"/>
+          </w:tcPr>
+          <w:p/>
+        </w:tc>
+        <w:tc>
+          <w:tcPr>
+            <w:tcW w:w="6138" w:type="dxa"/>
+          </w:tcPr>
+          <w:p>
+            <w:pPr>
+              <w:rPr>
+                <w:b/>
+              </w:rPr>
+            </w:pPr>
+            <w:r>
+              <w:rPr>
+                <w:b/>
+              </w:rPr>
+              <w:t>On icon:</w:t>
+            </w:r>
+            <w:r>
+              <w:t xml:space="preserve"> (maybe) </w:t>
+            </w:r>
+            <w:r>
+              <w:t>E</w:t>
+            </w:r>
+            <w:r>
+              <w:t>xtends selection in lexical drag mode (since shift clears original selection</w:t>
+            </w:r>
+            <w:r>
+              <w:t xml:space="preserve">, and don’t want to bind this to </w:t>
+            </w:r>
+            <w:proofErr w:type="spellStart"/>
+            <w:r>
+              <w:t>Ctrl+Drag</w:t>
+            </w:r>
+            <w:proofErr w:type="spellEnd"/>
+            <w:r>
+              <w:t xml:space="preserve"> because accidentally dragging </w:t>
+            </w:r>
+            <w:proofErr w:type="spellStart"/>
+            <w:r>
+              <w:t>Ctrl+Click</w:t>
+            </w:r>
+            <w:proofErr w:type="spellEnd"/>
+            <w:r>
+              <w:t xml:space="preserve"> will confuse</w:t>
+            </w:r>
+            <w:r>
+              <w:t>)</w:t>
+            </w:r>
+          </w:p>
+        </w:tc>
+      </w:tr>
+      <w:tr>
+        <w:tc>
+          <w:tcPr>
+            <w:tcW w:w="1728" w:type="dxa"/>
+          </w:tcPr>
+          <w:p>
+            <w:proofErr w:type="spellStart"/>
+            <w:r>
               <w:t>Alt+Left</w:t>
             </w:r>
             <w:proofErr w:type="spellEnd"/>
@@ -1879,6 +1951,7 @@
           <w:p>
             <w:proofErr w:type="spellStart"/>
             <w:r>
+              <w:lastRenderedPageBreak/>
               <w:t>Ctrl+Right</w:t>
             </w:r>
             <w:proofErr w:type="spellEnd"/>

</xml_diff>

<commit_message>
Add immediate-copy operations (Ctrl+Right-Mouse click and drag).  Also changed ESC to not remove the cursor, and to stop and clear rectangular selection. Bugs fixed: * Clipboard copy and drag copy from series icons with empty sites could sometimes copy add some of the surrounding (unselected) empty sites.  This was due to _makePrunedCopy inverting its selection argument w/o taking in to account empty site selections. * Lexical drag select with a site as anchor did not extend across the last empty site that the pointer crossed (code for adjusting selection across empty sites by direction was bypassed in the site-to-site selection case).
</commit_message>
<xml_diff>
--- a/key_map.docx
+++ b/key_map.docx
@@ -28,7 +28,7 @@
           </w:tcPr>
           <w:p>
             <w:r>
-              <w:t>BS`</w:t>
+              <w:t>BS</w:t>
             </w:r>
           </w:p>
         </w:tc>
@@ -136,9 +136,135 @@
             <w:tcW w:w="1867" w:type="dxa"/>
           </w:tcPr>
           <w:p>
+            <w:r>
+              <w:t>Shift+BS</w:t>
+            </w:r>
+          </w:p>
+        </w:tc>
+        <w:tc>
+          <w:tcPr>
+            <w:tcW w:w="1751" w:type="dxa"/>
+          </w:tcPr>
+          <w:p/>
+        </w:tc>
+        <w:tc>
+          <w:tcPr>
+            <w:tcW w:w="5958" w:type="dxa"/>
+          </w:tcPr>
+          <w:p>
+            <w:r>
+              <w:t>Available</w:t>
+            </w:r>
+          </w:p>
+        </w:tc>
+      </w:tr>
+      <w:tr>
+        <w:trPr>
+          <w:cantSplit/>
+        </w:trPr>
+        <w:tc>
+          <w:tcPr>
+            <w:tcW w:w="1867" w:type="dxa"/>
+          </w:tcPr>
+          <w:p>
+            <w:r>
+              <w:t>Ctrl+BS</w:t>
+            </w:r>
+          </w:p>
+        </w:tc>
+        <w:tc>
+          <w:tcPr>
+            <w:tcW w:w="1751" w:type="dxa"/>
+          </w:tcPr>
+          <w:p>
+            <w:r>
+              <w:t>Delete-Left-Icon</w:t>
+            </w:r>
+          </w:p>
+        </w:tc>
+        <w:tc>
+          <w:tcPr>
+            <w:tcW w:w="5958" w:type="dxa"/>
+          </w:tcPr>
+          <w:p>
+            <w:r>
+              <w:rPr>
+                <w:b/>
+              </w:rPr>
+              <w:t>Icon c</w:t>
+            </w:r>
+            <w:r>
+              <w:rPr>
+                <w:b/>
+              </w:rPr>
+              <w:t>ursor:</w:t>
+            </w:r>
+            <w:r>
+              <w:t xml:space="preserve"> </w:t>
+            </w:r>
+            <w:r>
+              <w:t>D</w:t>
+            </w:r>
+            <w:r>
+              <w:t xml:space="preserve">elete the entire icon </w:t>
+            </w:r>
+            <w:r>
+              <w:t>left of</w:t>
+            </w:r>
+            <w:r>
+              <w:t xml:space="preserve"> the cursor</w:t>
+            </w:r>
+            <w:r>
+              <w:t>.</w:t>
+            </w:r>
+          </w:p>
+          <w:p>
+            <w:r>
+              <w:rPr>
+                <w:b/>
+              </w:rPr>
+              <w:t xml:space="preserve">Icon selection: </w:t>
+            </w:r>
+            <w:r>
+              <w:t>Deletes selection (same as BS)</w:t>
+            </w:r>
+          </w:p>
+          <w:p>
+            <w:r>
+              <w:rPr>
+                <w:b/>
+              </w:rPr>
+              <w:t>Text cursor:</w:t>
+            </w:r>
+            <w:r>
+              <w:t xml:space="preserve"> Word backspace</w:t>
+            </w:r>
+          </w:p>
+          <w:p>
+            <w:r>
+              <w:rPr>
+                <w:b/>
+              </w:rPr>
+              <w:t>Text selection:</w:t>
+            </w:r>
+            <w:r>
+              <w:t xml:space="preserve"> Deletes selection (same as BS)</w:t>
+            </w:r>
+          </w:p>
+        </w:tc>
+      </w:tr>
+      <w:tr>
+        <w:trPr>
+          <w:cantSplit/>
+        </w:trPr>
+        <w:tc>
+          <w:tcPr>
+            <w:tcW w:w="1867" w:type="dxa"/>
+          </w:tcPr>
+          <w:p>
             <w:proofErr w:type="spellStart"/>
             <w:r>
-              <w:t>Shift+BS</w:t>
+              <w:t>Alt+BS</w:t>
             </w:r>
             <w:proofErr w:type="spellEnd"/>
           </w:p>
@@ -155,6 +281,189 @@
           </w:tcPr>
           <w:p>
             <w:r>
+              <w:rPr>
+                <w:b/>
+              </w:rPr>
+              <w:t>Icon c</w:t>
+            </w:r>
+            <w:r>
+              <w:rPr>
+                <w:b/>
+              </w:rPr>
+              <w:t>ursor:</w:t>
+            </w:r>
+            <w:r>
+              <w:t xml:space="preserve"> Opens the icon to the left for editing and merges </w:t>
+            </w:r>
+          </w:p>
+          <w:p>
+            <w:r>
+              <w:t>the text with the current entry text</w:t>
+            </w:r>
+          </w:p>
+          <w:p>
+            <w:r>
+              <w:rPr>
+                <w:b/>
+              </w:rPr>
+              <w:t xml:space="preserve">Icon selection: </w:t>
+            </w:r>
+            <w:r>
+              <w:t>Deletes selection (same as BS)</w:t>
+            </w:r>
+          </w:p>
+          <w:p>
+            <w:r>
+              <w:rPr>
+                <w:b/>
+              </w:rPr>
+              <w:t>Text cursor:</w:t>
+            </w:r>
+            <w:r>
+              <w:t xml:space="preserve"> Available</w:t>
+            </w:r>
+          </w:p>
+          <w:p>
+            <w:r>
+              <w:rPr>
+                <w:b/>
+              </w:rPr>
+              <w:t>Text selection:</w:t>
+            </w:r>
+            <w:r>
+              <w:t xml:space="preserve"> Available</w:t>
+            </w:r>
+          </w:p>
+        </w:tc>
+      </w:tr>
+      <w:tr>
+        <w:trPr>
+          <w:cantSplit/>
+        </w:trPr>
+        <w:tc>
+          <w:tcPr>
+            <w:tcW w:w="1867" w:type="dxa"/>
+          </w:tcPr>
+          <w:p>
+            <w:r>
+              <w:t>DEL</w:t>
+            </w:r>
+          </w:p>
+        </w:tc>
+        <w:tc>
+          <w:tcPr>
+            <w:tcW w:w="1751" w:type="dxa"/>
+          </w:tcPr>
+          <w:p>
+            <w:r>
+              <w:t>Delete-into</w:t>
+            </w:r>
+          </w:p>
+        </w:tc>
+        <w:tc>
+          <w:tcPr>
+            <w:tcW w:w="5958" w:type="dxa"/>
+          </w:tcPr>
+          <w:p>
+            <w:r>
+              <w:rPr>
+                <w:b/>
+              </w:rPr>
+              <w:t>Icon c</w:t>
+            </w:r>
+            <w:r>
+              <w:rPr>
+                <w:b/>
+              </w:rPr>
+              <w:t>ursor:</w:t>
+            </w:r>
+            <w:r>
+              <w:t xml:space="preserve"> O</w:t>
+            </w:r>
+            <w:r>
+              <w:t xml:space="preserve">pens up the icon </w:t>
+            </w:r>
+            <w:r>
+              <w:t>right of</w:t>
+            </w:r>
+            <w:r>
+              <w:t xml:space="preserve"> the cursor for editing.  </w:t>
+            </w:r>
+          </w:p>
+          <w:p>
+            <w:r>
+              <w:t>For parens/brackets/braces, removes pair.</w:t>
+            </w:r>
+          </w:p>
+          <w:p>
+            <w:r>
+              <w:rPr>
+                <w:b/>
+              </w:rPr>
+              <w:t xml:space="preserve">Icon selection: </w:t>
+            </w:r>
+            <w:r>
+              <w:t>Deletes selection (same as BS)</w:t>
+            </w:r>
+          </w:p>
+          <w:p>
+            <w:r>
+              <w:rPr>
+                <w:b/>
+              </w:rPr>
+              <w:t>Text cursor:</w:t>
+            </w:r>
+            <w:r>
+              <w:t xml:space="preserve"> Delete the character to the right of the cursor.  If typed at the right of the entry </w:t>
+            </w:r>
+            <w:proofErr w:type="gramStart"/>
+            <w:r>
+              <w:t>icon,</w:t>
+            </w:r>
+            <w:proofErr w:type="gramEnd"/>
+            <w:r>
+              <w:t xml:space="preserve"> opens the icon to the right for editing and merges the text with the current entry text.  For example, type “.” then DEL before a variable to turn it to an attribute.</w:t>
+            </w:r>
+          </w:p>
+          <w:p>
+            <w:r>
+              <w:rPr>
+                <w:b/>
+              </w:rPr>
+              <w:t>Text selection:</w:t>
+            </w:r>
+            <w:r>
+              <w:t xml:space="preserve"> Deletes selection (same as BS)</w:t>
+            </w:r>
+          </w:p>
+        </w:tc>
+      </w:tr>
+      <w:tr>
+        <w:trPr>
+          <w:cantSplit/>
+        </w:trPr>
+        <w:tc>
+          <w:tcPr>
+            <w:tcW w:w="1867" w:type="dxa"/>
+          </w:tcPr>
+          <w:p>
+            <w:r>
+              <w:t>Shift+DEL</w:t>
+            </w:r>
+          </w:p>
+        </w:tc>
+        <w:tc>
+          <w:tcPr>
+            <w:tcW w:w="1751" w:type="dxa"/>
+          </w:tcPr>
+          <w:p/>
+        </w:tc>
+        <w:tc>
+          <w:tcPr>
+            <w:tcW w:w="5958" w:type="dxa"/>
+          </w:tcPr>
+          <w:p>
+            <w:r>
               <w:t>Available</w:t>
             </w:r>
           </w:p>
@@ -169,326 +478,9 @@
             <w:tcW w:w="1867" w:type="dxa"/>
           </w:tcPr>
           <w:p>
-            <w:proofErr w:type="spellStart"/>
-            <w:r>
-              <w:t>Ctrl+BS</w:t>
-            </w:r>
-            <w:proofErr w:type="spellEnd"/>
-          </w:p>
-        </w:tc>
-        <w:tc>
-          <w:tcPr>
-            <w:tcW w:w="1751" w:type="dxa"/>
-          </w:tcPr>
-          <w:p>
-            <w:r>
-              <w:t>Delete-Left-Icon</w:t>
-            </w:r>
-          </w:p>
-        </w:tc>
-        <w:tc>
-          <w:tcPr>
-            <w:tcW w:w="5958" w:type="dxa"/>
-          </w:tcPr>
-          <w:p>
-            <w:r>
-              <w:rPr>
-                <w:b/>
-              </w:rPr>
-              <w:t>Icon c</w:t>
-            </w:r>
-            <w:r>
-              <w:rPr>
-                <w:b/>
-              </w:rPr>
-              <w:t>ursor:</w:t>
-            </w:r>
-            <w:r>
-              <w:t xml:space="preserve"> </w:t>
-            </w:r>
-            <w:r>
-              <w:t>D</w:t>
-            </w:r>
-            <w:r>
-              <w:t xml:space="preserve">elete the entire icon </w:t>
-            </w:r>
-            <w:r>
-              <w:t>left of</w:t>
-            </w:r>
-            <w:r>
-              <w:t xml:space="preserve"> the cursor</w:t>
-            </w:r>
-            <w:r>
-              <w:t>.</w:t>
-            </w:r>
-          </w:p>
-          <w:p>
-            <w:r>
-              <w:rPr>
-                <w:b/>
-              </w:rPr>
-              <w:t xml:space="preserve">Icon selection: </w:t>
-            </w:r>
-            <w:r>
-              <w:t>Deletes selection (same as BS)</w:t>
-            </w:r>
-          </w:p>
-          <w:p>
-            <w:r>
-              <w:rPr>
-                <w:b/>
-              </w:rPr>
-              <w:t>Text cursor:</w:t>
-            </w:r>
-            <w:r>
-              <w:t xml:space="preserve"> Word backspace</w:t>
-            </w:r>
-          </w:p>
-          <w:p>
-            <w:r>
-              <w:rPr>
-                <w:b/>
-              </w:rPr>
-              <w:t>Text selection:</w:t>
-            </w:r>
-            <w:r>
-              <w:t xml:space="preserve"> Deletes selection (same as BS)</w:t>
-            </w:r>
-          </w:p>
-        </w:tc>
-      </w:tr>
-      <w:tr>
-        <w:trPr>
-          <w:cantSplit/>
-        </w:trPr>
-        <w:tc>
-          <w:tcPr>
-            <w:tcW w:w="1867" w:type="dxa"/>
-          </w:tcPr>
-          <w:p>
-            <w:proofErr w:type="spellStart"/>
-            <w:r>
-              <w:t>Alt+BS</w:t>
-            </w:r>
-            <w:proofErr w:type="spellEnd"/>
-          </w:p>
-        </w:tc>
-        <w:tc>
-          <w:tcPr>
-            <w:tcW w:w="1751" w:type="dxa"/>
-          </w:tcPr>
-          <w:p/>
-        </w:tc>
-        <w:tc>
-          <w:tcPr>
-            <w:tcW w:w="5958" w:type="dxa"/>
-          </w:tcPr>
-          <w:p>
-            <w:r>
-              <w:rPr>
-                <w:b/>
-              </w:rPr>
-              <w:t>Icon c</w:t>
-            </w:r>
-            <w:r>
-              <w:rPr>
-                <w:b/>
-              </w:rPr>
-              <w:t>ursor:</w:t>
-            </w:r>
-            <w:r>
-              <w:t xml:space="preserve"> Opens the icon to the left for editing and merges </w:t>
-            </w:r>
-          </w:p>
-          <w:p>
-            <w:r>
-              <w:t>the text with the current entry text</w:t>
-            </w:r>
-          </w:p>
-          <w:p>
-            <w:r>
-              <w:rPr>
-                <w:b/>
-              </w:rPr>
-              <w:t xml:space="preserve">Icon selection: </w:t>
-            </w:r>
-            <w:r>
-              <w:t>Deletes selection (same as BS)</w:t>
-            </w:r>
-          </w:p>
-          <w:p>
-            <w:r>
-              <w:rPr>
-                <w:b/>
-              </w:rPr>
-              <w:t>Text cursor:</w:t>
-            </w:r>
-            <w:r>
-              <w:t xml:space="preserve"> Available</w:t>
-            </w:r>
-          </w:p>
-          <w:p>
-            <w:r>
-              <w:rPr>
-                <w:b/>
-              </w:rPr>
-              <w:t>Text selection:</w:t>
-            </w:r>
-            <w:r>
-              <w:t xml:space="preserve"> Available</w:t>
-            </w:r>
-          </w:p>
-        </w:tc>
-      </w:tr>
-      <w:tr>
-        <w:trPr>
-          <w:cantSplit/>
-        </w:trPr>
-        <w:tc>
-          <w:tcPr>
-            <w:tcW w:w="1867" w:type="dxa"/>
-          </w:tcPr>
-          <w:p>
-            <w:r>
-              <w:t>DEL</w:t>
-            </w:r>
-          </w:p>
-        </w:tc>
-        <w:tc>
-          <w:tcPr>
-            <w:tcW w:w="1751" w:type="dxa"/>
-          </w:tcPr>
-          <w:p>
-            <w:r>
-              <w:t>Delete-into</w:t>
-            </w:r>
-          </w:p>
-        </w:tc>
-        <w:tc>
-          <w:tcPr>
-            <w:tcW w:w="5958" w:type="dxa"/>
-          </w:tcPr>
-          <w:p>
-            <w:r>
-              <w:rPr>
-                <w:b/>
-              </w:rPr>
-              <w:t>Icon c</w:t>
-            </w:r>
-            <w:r>
-              <w:rPr>
-                <w:b/>
-              </w:rPr>
-              <w:t>ursor:</w:t>
-            </w:r>
-            <w:r>
-              <w:t xml:space="preserve"> O</w:t>
-            </w:r>
-            <w:r>
-              <w:t xml:space="preserve">pens up the icon </w:t>
-            </w:r>
-            <w:r>
-              <w:t>right of</w:t>
-            </w:r>
-            <w:r>
-              <w:t xml:space="preserve"> the cursor for editing.  </w:t>
-            </w:r>
-          </w:p>
-          <w:p>
-            <w:r>
-              <w:t>For parens/brackets/braces, removes pair.</w:t>
-            </w:r>
-          </w:p>
-          <w:p>
-            <w:r>
-              <w:rPr>
-                <w:b/>
-              </w:rPr>
-              <w:t xml:space="preserve">Icon selection: </w:t>
-            </w:r>
-            <w:r>
-              <w:t>Deletes selection (same as BS)</w:t>
-            </w:r>
-          </w:p>
-          <w:p>
-            <w:r>
-              <w:rPr>
-                <w:b/>
-              </w:rPr>
-              <w:t>Text cursor:</w:t>
-            </w:r>
-            <w:r>
-              <w:t xml:space="preserve"> Delete the character to the right of the cursor.  If typed at the right of the entry </w:t>
-            </w:r>
-            <w:proofErr w:type="gramStart"/>
-            <w:r>
-              <w:t>icon,</w:t>
-            </w:r>
-            <w:proofErr w:type="gramEnd"/>
-            <w:r>
-              <w:t xml:space="preserve"> opens the icon to the right for editing and merges the text with the current entry text.  For example, type “.” then DEL before a variable to turn it to an attribute.</w:t>
-            </w:r>
-          </w:p>
-          <w:p>
-            <w:r>
-              <w:rPr>
-                <w:b/>
-              </w:rPr>
-              <w:t>Text selection:</w:t>
-            </w:r>
-            <w:r>
-              <w:t xml:space="preserve"> Deletes selection (same as BS)</w:t>
-            </w:r>
-          </w:p>
-        </w:tc>
-      </w:tr>
-      <w:tr>
-        <w:trPr>
-          <w:cantSplit/>
-        </w:trPr>
-        <w:tc>
-          <w:tcPr>
-            <w:tcW w:w="1867" w:type="dxa"/>
-          </w:tcPr>
-          <w:p>
-            <w:proofErr w:type="spellStart"/>
-            <w:r>
-              <w:t>Shift+DEL</w:t>
-            </w:r>
-            <w:proofErr w:type="spellEnd"/>
-          </w:p>
-        </w:tc>
-        <w:tc>
-          <w:tcPr>
-            <w:tcW w:w="1751" w:type="dxa"/>
-          </w:tcPr>
-          <w:p/>
-        </w:tc>
-        <w:tc>
-          <w:tcPr>
-            <w:tcW w:w="5958" w:type="dxa"/>
-          </w:tcPr>
-          <w:p>
-            <w:r>
-              <w:t>Available</w:t>
-            </w:r>
-          </w:p>
-        </w:tc>
-      </w:tr>
-      <w:tr>
-        <w:trPr>
-          <w:cantSplit/>
-        </w:trPr>
-        <w:tc>
-          <w:tcPr>
-            <w:tcW w:w="1867" w:type="dxa"/>
-          </w:tcPr>
-          <w:p>
-            <w:proofErr w:type="spellStart"/>
             <w:r>
               <w:t>Ctrl+DEL</w:t>
             </w:r>
-            <w:proofErr w:type="spellEnd"/>
           </w:p>
         </w:tc>
         <w:tc>
@@ -721,11 +713,9 @@
             <w:tcW w:w="1867" w:type="dxa"/>
           </w:tcPr>
           <w:p>
-            <w:proofErr w:type="spellStart"/>
             <w:r>
               <w:t>Ctrl+Arrow</w:t>
             </w:r>
-            <w:proofErr w:type="spellEnd"/>
           </w:p>
         </w:tc>
         <w:tc>
@@ -780,11 +770,9 @@
             <w:tcW w:w="1867" w:type="dxa"/>
           </w:tcPr>
           <w:p>
-            <w:proofErr w:type="spellStart"/>
             <w:r>
               <w:t>Alt+Arrow</w:t>
             </w:r>
-            <w:proofErr w:type="spellEnd"/>
           </w:p>
         </w:tc>
         <w:tc>
@@ -993,11 +981,9 @@
             <w:tcW w:w="1867" w:type="dxa"/>
           </w:tcPr>
           <w:p>
-            <w:proofErr w:type="spellStart"/>
             <w:r>
               <w:t>Ctrl+Return</w:t>
             </w:r>
-            <w:proofErr w:type="spellEnd"/>
           </w:p>
         </w:tc>
         <w:tc>
@@ -1026,11 +1012,9 @@
             <w:tcW w:w="1867" w:type="dxa"/>
           </w:tcPr>
           <w:p>
-            <w:proofErr w:type="spellStart"/>
             <w:r>
               <w:t>Ctrl+Shift+Return</w:t>
             </w:r>
-            <w:proofErr w:type="spellEnd"/>
           </w:p>
         </w:tc>
         <w:tc>
@@ -1169,6 +1153,9 @@
         <w:gridCol w:w="6138"/>
       </w:tblGrid>
       <w:tr>
+        <w:trPr>
+          <w:cantSplit/>
+        </w:trPr>
         <w:tc>
           <w:tcPr>
             <w:tcW w:w="1728" w:type="dxa"/>
@@ -1248,18 +1235,16 @@
         </w:tc>
       </w:tr>
       <w:tr>
+        <w:trPr>
+          <w:cantSplit/>
+        </w:trPr>
         <w:tc>
           <w:tcPr>
             <w:tcW w:w="1728" w:type="dxa"/>
           </w:tcPr>
           <w:p>
-            <w:proofErr w:type="spellStart"/>
-            <w:r>
-              <w:t>Alt+Left</w:t>
-            </w:r>
-            <w:proofErr w:type="spellEnd"/>
-            <w:r>
-              <w:t xml:space="preserve"> Click</w:t>
+            <w:r>
+              <w:t>Alt+Left Click</w:t>
             </w:r>
           </w:p>
         </w:tc>
@@ -1293,18 +1278,16 @@
         </w:tc>
       </w:tr>
       <w:tr>
+        <w:trPr>
+          <w:cantSplit/>
+        </w:trPr>
         <w:tc>
           <w:tcPr>
             <w:tcW w:w="1728" w:type="dxa"/>
           </w:tcPr>
           <w:p>
-            <w:proofErr w:type="spellStart"/>
-            <w:r>
-              <w:t>Ctrl+Left</w:t>
-            </w:r>
-            <w:proofErr w:type="spellEnd"/>
-            <w:r>
-              <w:t xml:space="preserve"> Click</w:t>
+            <w:r>
+              <w:t>Ctrl+Left Click</w:t>
             </w:r>
           </w:p>
         </w:tc>
@@ -1346,18 +1329,16 @@
         </w:tc>
       </w:tr>
       <w:tr>
+        <w:trPr>
+          <w:cantSplit/>
+        </w:trPr>
         <w:tc>
           <w:tcPr>
             <w:tcW w:w="1728" w:type="dxa"/>
           </w:tcPr>
           <w:p>
-            <w:proofErr w:type="spellStart"/>
-            <w:r>
-              <w:t>Shift+Left</w:t>
-            </w:r>
-            <w:proofErr w:type="spellEnd"/>
-            <w:r>
-              <w:t xml:space="preserve"> Click</w:t>
+            <w:r>
+              <w:t>Shift+Left Click</w:t>
             </w:r>
           </w:p>
         </w:tc>
@@ -1400,8 +1381,13 @@
             </w:r>
           </w:p>
         </w:tc>
-      </w:tr>
-      <w:tr>
+        <w:bookmarkStart w:id="0" w:name="_GoBack"/>
+        <w:bookmarkEnd w:id="0"/>
+      </w:tr>
+      <w:tr>
+        <w:trPr>
+          <w:cantSplit/>
+        </w:trPr>
         <w:tc>
           <w:tcPr>
             <w:tcW w:w="1728" w:type="dxa"/>
@@ -1476,18 +1462,16 @@
         </w:tc>
       </w:tr>
       <w:tr>
+        <w:trPr>
+          <w:cantSplit/>
+        </w:trPr>
         <w:tc>
           <w:tcPr>
             <w:tcW w:w="1728" w:type="dxa"/>
           </w:tcPr>
           <w:p>
-            <w:proofErr w:type="spellStart"/>
-            <w:r>
-              <w:t>Shift+Left</w:t>
-            </w:r>
-            <w:proofErr w:type="spellEnd"/>
-            <w:r>
-              <w:t xml:space="preserve"> Drag</w:t>
+            <w:r>
+              <w:t>Shift+Left Drag</w:t>
             </w:r>
           </w:p>
         </w:tc>
@@ -1553,18 +1537,16 @@
         </w:tc>
       </w:tr>
       <w:tr>
+        <w:trPr>
+          <w:cantSplit/>
+        </w:trPr>
         <w:tc>
           <w:tcPr>
             <w:tcW w:w="1728" w:type="dxa"/>
           </w:tcPr>
           <w:p>
-            <w:proofErr w:type="spellStart"/>
-            <w:r>
-              <w:t>Ctrl+Left</w:t>
-            </w:r>
-            <w:proofErr w:type="spellEnd"/>
-            <w:r>
-              <w:t xml:space="preserve"> Drag</w:t>
+            <w:r>
+              <w:t>Ctrl+Left Drag</w:t>
             </w:r>
           </w:p>
         </w:tc>
@@ -1591,8 +1573,6 @@
             <w:r>
               <w:t>begins lexical selection in toggle mode</w:t>
             </w:r>
-            <w:bookmarkStart w:id="0" w:name="_GoBack"/>
-            <w:bookmarkEnd w:id="0"/>
           </w:p>
           <w:p>
             <w:r>
@@ -1643,18 +1623,16 @@
         </w:tc>
       </w:tr>
       <w:tr>
+        <w:trPr>
+          <w:cantSplit/>
+        </w:trPr>
         <w:tc>
           <w:tcPr>
             <w:tcW w:w="1728" w:type="dxa"/>
           </w:tcPr>
           <w:p>
-            <w:proofErr w:type="spellStart"/>
-            <w:r>
-              <w:t>Ctrl+Shift+Left</w:t>
-            </w:r>
-            <w:proofErr w:type="spellEnd"/>
-            <w:r>
-              <w:t xml:space="preserve"> Drag</w:t>
+            <w:r>
+              <w:t>Ctrl+Shift+Left Drag</w:t>
             </w:r>
           </w:p>
         </w:tc>
@@ -1681,52 +1659,22 @@
               <w:t>On icon:</w:t>
             </w:r>
             <w:r>
-              <w:t xml:space="preserve"> (maybe) </w:t>
-            </w:r>
-            <w:r>
-              <w:t>E</w:t>
-            </w:r>
-            <w:r>
-              <w:t>xtends selection in lexical drag mode (since shift clears original selection</w:t>
-            </w:r>
-            <w:r>
-              <w:t xml:space="preserve">, and don’t want to bind this to </w:t>
-            </w:r>
-            <w:proofErr w:type="spellStart"/>
-            <w:r>
-              <w:t>Ctrl+Drag</w:t>
-            </w:r>
-            <w:proofErr w:type="spellEnd"/>
-            <w:r>
-              <w:t xml:space="preserve"> because accidentally dragging </w:t>
-            </w:r>
-            <w:proofErr w:type="spellStart"/>
-            <w:r>
-              <w:t>Ctrl+Click</w:t>
-            </w:r>
-            <w:proofErr w:type="spellEnd"/>
-            <w:r>
-              <w:t xml:space="preserve"> will confuse</w:t>
-            </w:r>
-            <w:r>
-              <w:t>)</w:t>
-            </w:r>
-          </w:p>
-        </w:tc>
-      </w:tr>
-      <w:tr>
+              <w:t xml:space="preserve"> (maybe) Extends selection in lexical drag mode (since shift clears original selection, and don’t want to bind this to Ctrl+Drag because accidentally dragging Ctrl+Click will confuse)</w:t>
+            </w:r>
+          </w:p>
+        </w:tc>
+      </w:tr>
+      <w:tr>
+        <w:trPr>
+          <w:cantSplit/>
+        </w:trPr>
         <w:tc>
           <w:tcPr>
             <w:tcW w:w="1728" w:type="dxa"/>
           </w:tcPr>
           <w:p>
-            <w:proofErr w:type="spellStart"/>
-            <w:r>
-              <w:t>Alt+Left</w:t>
-            </w:r>
-            <w:proofErr w:type="spellEnd"/>
-            <w:r>
-              <w:t xml:space="preserve"> Drag</w:t>
+            <w:r>
+              <w:t>Alt+Left Drag</w:t>
             </w:r>
           </w:p>
         </w:tc>
@@ -1757,6 +1705,9 @@
         </w:tc>
       </w:tr>
       <w:tr>
+        <w:trPr>
+          <w:cantSplit/>
+        </w:trPr>
         <w:tc>
           <w:tcPr>
             <w:tcW w:w="1728" w:type="dxa"/>
@@ -1793,14 +1744,9 @@
             <w:r>
               <w:t>-</w:t>
             </w:r>
-            <w:proofErr w:type="gramStart"/>
-            <w:r>
-              <w:t xml:space="preserve">sensitive </w:t>
-            </w:r>
-            <w:r>
-              <w:t xml:space="preserve"> menu</w:t>
-            </w:r>
-            <w:proofErr w:type="gramEnd"/>
+            <w:r>
+              <w:t>sensitive menu</w:t>
+            </w:r>
             <w:r>
               <w:t>.</w:t>
             </w:r>
@@ -1808,18 +1754,16 @@
         </w:tc>
       </w:tr>
       <w:tr>
+        <w:trPr>
+          <w:cantSplit/>
+        </w:trPr>
         <w:tc>
           <w:tcPr>
             <w:tcW w:w="1728" w:type="dxa"/>
           </w:tcPr>
           <w:p>
-            <w:proofErr w:type="spellStart"/>
-            <w:r>
-              <w:t>Ctrl+Right</w:t>
-            </w:r>
-            <w:proofErr w:type="spellEnd"/>
-            <w:r>
-              <w:t xml:space="preserve"> Click</w:t>
+            <w:r>
+              <w:t>Ctrl+Right Click</w:t>
             </w:r>
           </w:p>
         </w:tc>
@@ -1835,27 +1779,74 @@
           </w:tcPr>
           <w:p>
             <w:r>
+              <w:rPr>
+                <w:b/>
+              </w:rPr>
+              <w:t>On icon:</w:t>
+            </w:r>
+            <w:r>
+              <w:t xml:space="preserve"> </w:t>
+            </w:r>
+            <w:r>
               <w:t>Copy the hierarchy beneath the clicked icon to the cursor, or if there is a selection, to replace the selection.</w:t>
             </w:r>
             <w:r>
-              <w:t xml:space="preserve">  On window background, available.  In text, copy (clicked) selected text to the cursor </w:t>
-            </w:r>
-          </w:p>
-        </w:tc>
-      </w:tr>
-      <w:tr>
+              <w:t xml:space="preserve">  </w:t>
+            </w:r>
+          </w:p>
+          <w:p>
+            <w:r>
+              <w:rPr>
+                <w:b/>
+              </w:rPr>
+              <w:t>On window background</w:t>
+            </w:r>
+            <w:r>
+              <w:t>:</w:t>
+            </w:r>
+            <w:r>
+              <w:t xml:space="preserve"> available.</w:t>
+            </w:r>
+          </w:p>
+          <w:p>
+            <w:r>
+              <w:rPr>
+                <w:b/>
+              </w:rPr>
+              <w:t>On</w:t>
+            </w:r>
+            <w:r>
+              <w:rPr>
+                <w:b/>
+              </w:rPr>
+              <w:t xml:space="preserve"> selected</w:t>
+            </w:r>
+            <w:r>
+              <w:rPr>
+                <w:b/>
+              </w:rPr>
+              <w:t xml:space="preserve"> text:</w:t>
+            </w:r>
+            <w:r>
+              <w:t xml:space="preserve"> C</w:t>
+            </w:r>
+            <w:r>
+              <w:t xml:space="preserve">opy (clicked) selected text to the cursor </w:t>
+            </w:r>
+          </w:p>
+        </w:tc>
+      </w:tr>
+      <w:tr>
+        <w:trPr>
+          <w:cantSplit/>
+        </w:trPr>
         <w:tc>
           <w:tcPr>
             <w:tcW w:w="1728" w:type="dxa"/>
           </w:tcPr>
           <w:p>
-            <w:proofErr w:type="spellStart"/>
-            <w:r>
-              <w:t>Shift+Right</w:t>
-            </w:r>
-            <w:proofErr w:type="spellEnd"/>
-            <w:r>
-              <w:t xml:space="preserve"> Click</w:t>
+            <w:r>
+              <w:t>Shift+Right Click</w:t>
             </w:r>
           </w:p>
         </w:tc>
@@ -1877,18 +1868,16 @@
         </w:tc>
       </w:tr>
       <w:tr>
+        <w:trPr>
+          <w:cantSplit/>
+        </w:trPr>
         <w:tc>
           <w:tcPr>
             <w:tcW w:w="1728" w:type="dxa"/>
           </w:tcPr>
           <w:p>
-            <w:proofErr w:type="spellStart"/>
-            <w:r>
-              <w:t>Alt+Right</w:t>
-            </w:r>
-            <w:proofErr w:type="spellEnd"/>
-            <w:r>
-              <w:t xml:space="preserve"> Click</w:t>
+            <w:r>
+              <w:t>Alt+Right Click</w:t>
             </w:r>
           </w:p>
         </w:tc>
@@ -1910,12 +1899,16 @@
         </w:tc>
       </w:tr>
       <w:tr>
+        <w:trPr>
+          <w:cantSplit/>
+        </w:trPr>
         <w:tc>
           <w:tcPr>
             <w:tcW w:w="1728" w:type="dxa"/>
           </w:tcPr>
           <w:p>
             <w:r>
+              <w:lastRenderedPageBreak/>
               <w:t>Right Drag</w:t>
             </w:r>
           </w:p>
@@ -1932,31 +1925,68 @@
           </w:tcPr>
           <w:p>
             <w:r>
+              <w:rPr>
+                <w:b/>
+              </w:rPr>
+              <w:t>On icon:</w:t>
+            </w:r>
+            <w:r>
+              <w:t xml:space="preserve"> </w:t>
+            </w:r>
+            <w:r>
               <w:t>Drag a copy</w:t>
             </w:r>
             <w:r>
               <w:t xml:space="preserve"> of hierarchy beneath dragged icon, or the selection if a selected icon is dragged</w:t>
             </w:r>
             <w:r>
-              <w:t>.  In text, begin a drag selection, and upon release</w:t>
-            </w:r>
-          </w:p>
-        </w:tc>
-      </w:tr>
-      <w:tr>
+              <w:t>.</w:t>
+            </w:r>
+          </w:p>
+          <w:p>
+            <w:r>
+              <w:rPr>
+                <w:b/>
+              </w:rPr>
+              <w:t>On window background:</w:t>
+            </w:r>
+            <w:r>
+              <w:t xml:space="preserve"> available</w:t>
+            </w:r>
+          </w:p>
+          <w:p>
+            <w:r>
+              <w:rPr>
+                <w:b/>
+              </w:rPr>
+              <w:t>On text:</w:t>
+            </w:r>
+            <w:r>
+              <w:t xml:space="preserve"> begin a</w:t>
+            </w:r>
+            <w:r>
+              <w:t xml:space="preserve">n ‘immediate’ lexical </w:t>
+            </w:r>
+            <w:r>
+              <w:t>drag selection, and upon</w:t>
+            </w:r>
+            <w:r>
+              <w:t xml:space="preserve"> release, inserts the text at the cursor.</w:t>
+            </w:r>
+          </w:p>
+        </w:tc>
+      </w:tr>
+      <w:tr>
+        <w:trPr>
+          <w:cantSplit/>
+        </w:trPr>
         <w:tc>
           <w:tcPr>
             <w:tcW w:w="1728" w:type="dxa"/>
           </w:tcPr>
           <w:p>
-            <w:proofErr w:type="spellStart"/>
-            <w:r>
-              <w:lastRenderedPageBreak/>
-              <w:t>Ctrl+Right</w:t>
-            </w:r>
-            <w:proofErr w:type="spellEnd"/>
-            <w:r>
-              <w:t xml:space="preserve"> Drag</w:t>
+            <w:r>
+              <w:t>Ctrl+Right Drag</w:t>
             </w:r>
           </w:p>
         </w:tc>
@@ -1972,30 +2002,81 @@
           </w:tcPr>
           <w:p>
             <w:r>
-              <w:t>Begin a lexical immediate selection (new type) that will paste to cursor/</w:t>
-            </w:r>
-            <w:r>
-              <w:t>primary-</w:t>
-            </w:r>
-            <w:r>
-              <w:t>selection on mouse-up</w:t>
-            </w:r>
-          </w:p>
-        </w:tc>
-      </w:tr>
-      <w:tr>
+              <w:rPr>
+                <w:b/>
+              </w:rPr>
+              <w:t>On icon:</w:t>
+            </w:r>
+            <w:r>
+              <w:t xml:space="preserve"> </w:t>
+            </w:r>
+            <w:r>
+              <w:t>Begi</w:t>
+            </w:r>
+            <w:r>
+              <w:t xml:space="preserve">n a lexical </w:t>
+            </w:r>
+            <w:r>
+              <w:t>‘</w:t>
+            </w:r>
+            <w:r>
+              <w:t>immediate</w:t>
+            </w:r>
+            <w:r>
+              <w:t>’</w:t>
+            </w:r>
+            <w:r>
+              <w:t xml:space="preserve"> selection </w:t>
+            </w:r>
+            <w:r>
+              <w:t xml:space="preserve">that will </w:t>
+            </w:r>
+            <w:r>
+              <w:t>paste to the cursor or replace the primary-selection on mouse-up</w:t>
+            </w:r>
+            <w:r>
+              <w:t>.</w:t>
+            </w:r>
+          </w:p>
+          <w:p>
+            <w:r>
+              <w:rPr>
+                <w:b/>
+              </w:rPr>
+              <w:t>On window background</w:t>
+            </w:r>
+            <w:r>
+              <w:t xml:space="preserve">: </w:t>
+            </w:r>
+            <w:r>
+              <w:t xml:space="preserve">Begin a rectangular ‘immediate’ selection </w:t>
+            </w:r>
+            <w:r>
+              <w:t xml:space="preserve">that will paste to </w:t>
+            </w:r>
+            <w:r>
+              <w:t xml:space="preserve">the cursor or replace the </w:t>
+            </w:r>
+            <w:r>
+              <w:t>primary-selection on mouse-up</w:t>
+            </w:r>
+            <w:r>
+              <w:t>.</w:t>
+            </w:r>
+          </w:p>
+        </w:tc>
+      </w:tr>
+      <w:tr>
+        <w:trPr>
+          <w:cantSplit/>
+        </w:trPr>
         <w:tc>
           <w:tcPr>
             <w:tcW w:w="1728" w:type="dxa"/>
           </w:tcPr>
           <w:p>
-            <w:proofErr w:type="spellStart"/>
-            <w:r>
-              <w:t>Shift+Right</w:t>
-            </w:r>
-            <w:proofErr w:type="spellEnd"/>
-            <w:r>
-              <w:t xml:space="preserve"> Drag</w:t>
+            <w:r>
+              <w:t>Shift+Right Drag</w:t>
             </w:r>
           </w:p>
         </w:tc>
@@ -2017,18 +2098,16 @@
         </w:tc>
       </w:tr>
       <w:tr>
+        <w:trPr>
+          <w:cantSplit/>
+        </w:trPr>
         <w:tc>
           <w:tcPr>
             <w:tcW w:w="1728" w:type="dxa"/>
           </w:tcPr>
           <w:p>
-            <w:proofErr w:type="spellStart"/>
-            <w:r>
-              <w:t>Alt+Right</w:t>
-            </w:r>
-            <w:proofErr w:type="spellEnd"/>
-            <w:r>
-              <w:t xml:space="preserve"> Drag</w:t>
+            <w:r>
+              <w:t>Alt+Right Drag</w:t>
             </w:r>
           </w:p>
         </w:tc>

</xml_diff>

<commit_message>
Attempt to fix all of the cases where deletion loses cursor.  Also, when any operation results in a placeholder icon being created, for the last placeholder created to get the cursor.  Changes the basic cursor placement strategy of removeIcons from from a stupid attempt to 'preserve' whatever cursor position existed; to a choice between leaving it alone and actively setting it to the location of the deletion (or first deletion in the case of a disjoint selection). Bugs Fixed: * Undo of entry icon giving up block ownership could leave unlinked block-end icon. * Split command (and other commands that used splitStmtAtSite) could fail when splitting at an attribute site. * Sometimes after an immediate copy, a placeholder could get the cursor but still be drawn as unfocused.
</commit_message>
<xml_diff>
--- a/key_map.docx
+++ b/key_map.docx
@@ -1381,8 +1381,6 @@
             </w:r>
           </w:p>
         </w:tc>
-        <w:bookmarkStart w:id="0" w:name="_GoBack"/>
-        <w:bookmarkEnd w:id="0"/>
       </w:tr>
       <w:tr>
         <w:trPr>
@@ -2014,7 +2012,10 @@
               <w:t>Begi</w:t>
             </w:r>
             <w:r>
-              <w:t xml:space="preserve">n a lexical </w:t>
+              <w:t>n a</w:t>
+            </w:r>
+            <w:r>
+              <w:t xml:space="preserve">n </w:t>
             </w:r>
             <w:r>
               <w:t>‘</w:t>
@@ -2026,16 +2027,38 @@
               <w:t>’</w:t>
             </w:r>
             <w:r>
-              <w:t xml:space="preserve"> selection </w:t>
+              <w:t xml:space="preserve"> </w:t>
+            </w:r>
+            <w:r>
+              <w:t>drag-</w:t>
+            </w:r>
+            <w:r>
+              <w:t xml:space="preserve">selection </w:t>
             </w:r>
             <w:r>
               <w:t xml:space="preserve">that will </w:t>
             </w:r>
             <w:r>
-              <w:t>paste to the cursor or replace the primary-selection on mouse-up</w:t>
-            </w:r>
-            <w:r>
-              <w:t>.</w:t>
+              <w:t>paste to the cursor or replace the primary-selection on mouse-up.</w:t>
+            </w:r>
+            <w:r>
+              <w:t xml:space="preserve">  Note that the selection method is lexical in the forward and/or down </w:t>
+            </w:r>
+            <w:proofErr w:type="gramStart"/>
+            <w:r>
+              <w:t>directions,</w:t>
+            </w:r>
+            <w:proofErr w:type="gramEnd"/>
+            <w:r>
+              <w:t xml:space="preserve"> </w:t>
+            </w:r>
+            <w:r>
+              <w:t>and</w:t>
+            </w:r>
+            <w:bookmarkStart w:id="0" w:name="_GoBack"/>
+            <w:bookmarkEnd w:id="0"/>
+            <w:r>
+              <w:t xml:space="preserve"> hierarchical in the left and up direction (the same as drag target selection).</w:t>
             </w:r>
           </w:p>
           <w:p>
@@ -2046,22 +2069,7 @@
               <w:t>On window background</w:t>
             </w:r>
             <w:r>
-              <w:t xml:space="preserve">: </w:t>
-            </w:r>
-            <w:r>
-              <w:t xml:space="preserve">Begin a rectangular ‘immediate’ selection </w:t>
-            </w:r>
-            <w:r>
-              <w:t xml:space="preserve">that will paste to </w:t>
-            </w:r>
-            <w:r>
-              <w:t xml:space="preserve">the cursor or replace the </w:t>
-            </w:r>
-            <w:r>
-              <w:t>primary-selection on mouse-up</w:t>
-            </w:r>
-            <w:r>
-              <w:t>.</w:t>
+              <w:t>: Begin a rectangular ‘immediate’ selection that will paste to the cursor or replace the primary-selection on mouse-up.</w:t>
             </w:r>
           </w:p>
         </w:tc>

</xml_diff>